<commit_message>
Add design plantilla docente V2
</commit_message>
<xml_diff>
--- a/public/PlantillaDocente.docx
+++ b/public/PlantillaDocente.docx
@@ -6,7 +6,7 @@
       <w:pPr/>
       <w:r>
         <w:pict>
-          <v:shape type="#_x0000_t75" style="width:130pt; height:65pt; margin-left:-1pt; margin-top:-1pt; mso-position-horizontal:left; mso-position-vertical:top; mso-position-horizontal-relative:char; mso-position-vertical-relative:line; z-index:-2147483647;">
+          <v:shape type="#_x0000_t75" style="width:165pt; height:75pt; margin-left:90pt; margin-top:50pt; position:absolute; mso-position-horizontal:left; mso-position-vertical:top; mso-position-horizontal-relative:char; mso-position-vertical-relative:line; z-index:-2147483647;">
             <v:imagedata r:id="rId7" o:title=""/>
           </v:shape>
         </w:pict>
@@ -21,7 +21,7 @@
           <w:b w:val="1"/>
           <w:bCs w:val="1"/>
         </w:rPr>
-        <w:t xml:space="preserve">                                                           DIRRECCIÓN GENERAL DE EDUCACIÓN BÁSICA</w:t>
+        <w:t xml:space="preserve">                                                        DIRRECCIÓN GENERAL DE EDUCACIÓN BÁSICA</w:t>
       </w:r>
     </w:p>
     <w:p>
@@ -33,7 +33,7 @@
           <w:b w:val="1"/>
           <w:bCs w:val="1"/>
         </w:rPr>
-        <w:t xml:space="preserve">                                                           DEPARTAMENTO DE ESCUELAS PARTICULARES</w:t>
+        <w:t xml:space="preserve">                                                        DEPARTAMENTO DE ESCUELAS PARTICULARES</w:t>
       </w:r>
     </w:p>
     <w:p>
@@ -77,21 +77,21 @@
       <w:pPr/>
       <w:r>
         <w:rPr/>
-        <w:t xml:space="preserve">Area: 02 LOCALIDAD:HUNUCMA                                                                    MUNICIPIO:HUNUCMA                               TELEFONO DE CT: 98893110737</w:t>
+        <w:t xml:space="preserve">Área: 02   LOCALIDAD: HUNUCMA                                                                    MUNICIPIO:HUNUCMA                               TELEFONO DE CT: 98893110737</w:t>
       </w:r>
     </w:p>
     <w:p>
       <w:pPr/>
       <w:r>
         <w:rPr/>
-        <w:t xml:space="preserve">CORREO ELECTRONICO DEL CT: fray_diego69@hotmail.com                                   NO° ACUERDO 208         FECHA ACUERDO 29/07/199</w:t>
+        <w:t xml:space="preserve">CORREO ELECTRONICO DEL CT: fray_diego69@hotmail.com                 NO° ACUERDO 208                                              FECHA ACUERDO 29/07/199</w:t>
       </w:r>
     </w:p>
     <w:p>
       <w:pPr/>
       <w:r>
         <w:rPr/>
-        <w:t xml:space="preserve">REPRESENTANTE LEGAL: R̲O̲L̲A̲N̲D̲O̲_̲J̲A̲V̲I̲E̲R̲ Q̲U̲I̲N̲T̲A̲L̲_̲C̲A̲S̲T̲I̲L̲L̲A̲_̲_̲_̲_̲_̲_̲_̲_                      CELULAR DEL REPRESENTANTE:9999000667</w:t>
+        <w:t xml:space="preserve">REPRESENTANTE LEGAL: R̲O̲L̲A̲N̲D̲O̲_̲J̲A̲V̲I̲E̲R̲ Q̲U̲I̲N̲T̲A̲L̲_̲C̲A̲S̲T̲I̲L̲L̲A̲_̲_̲_̲_̲_̲_̲_̲_                                 CELULAR DEL REPRESENTANTE:9999000667</w:t>
       </w:r>
     </w:p>
     <w:p>

</xml_diff>